<commit_message>
Especificacoes de Caso de Uso
</commit_message>
<xml_diff>
--- a/Especificações de Casos de Uso/UC11 - Manter Problemas.docx
+++ b/Especificações de Casos de Uso/UC11 - Manter Problemas.docx
@@ -263,8 +263,6 @@
         </w:rPr>
         <w:t>Problema</w:t>
       </w:r>
-      <w:bookmarkStart w:id="8" w:name="_GoBack"/>
-      <w:bookmarkEnd w:id="8"/>
       <w:r>
         <w:rPr>
           <w:rFonts w:ascii="Arial" w:hAnsi="Arial" w:cs="Arial"/>
@@ -293,18 +291,18 @@
           <w:lang w:val="fr-FR"/>
         </w:rPr>
       </w:pPr>
-      <w:bookmarkStart w:id="9" w:name="_Toc425054505"/>
-      <w:bookmarkStart w:id="10" w:name="_Toc423410239"/>
-      <w:bookmarkStart w:id="11" w:name="_Toc350264733"/>
+      <w:bookmarkStart w:id="8" w:name="_Toc425054505"/>
+      <w:bookmarkStart w:id="9" w:name="_Toc423410239"/>
+      <w:bookmarkStart w:id="10" w:name="_Toc350264733"/>
       <w:r>
         <w:rPr>
           <w:rFonts w:cs="Arial"/>
         </w:rPr>
         <w:t>Fluxo de Eventos</w:t>
       </w:r>
+      <w:bookmarkEnd w:id="8"/>
       <w:bookmarkEnd w:id="9"/>
       <w:bookmarkEnd w:id="10"/>
-      <w:bookmarkEnd w:id="11"/>
     </w:p>
     <w:p>
       <w:pPr>
@@ -317,9 +315,9 @@
           <w:rFonts w:ascii="Arial" w:hAnsi="Arial" w:cs="Arial"/>
         </w:rPr>
       </w:pPr>
-      <w:bookmarkStart w:id="12" w:name="_Toc425054506"/>
-      <w:bookmarkStart w:id="13" w:name="_Toc423410240"/>
-      <w:bookmarkStart w:id="14" w:name="_Toc350264734"/>
+      <w:bookmarkStart w:id="11" w:name="_Toc425054506"/>
+      <w:bookmarkStart w:id="12" w:name="_Toc423410240"/>
+      <w:bookmarkStart w:id="13" w:name="_Toc350264734"/>
       <w:r>
         <w:rPr>
           <w:rFonts w:ascii="Arial" w:hAnsi="Arial" w:cs="Arial"/>
@@ -332,9 +330,9 @@
         </w:rPr>
         <w:t>Fluxo Básico</w:t>
       </w:r>
+      <w:bookmarkEnd w:id="11"/>
       <w:bookmarkEnd w:id="12"/>
       <w:bookmarkEnd w:id="13"/>
-      <w:bookmarkEnd w:id="14"/>
       <w:r>
         <w:rPr>
           <w:rFonts w:ascii="Arial" w:hAnsi="Arial" w:cs="Arial"/>
@@ -352,28 +350,7 @@
         <w:ind w:left="993" w:hanging="596"/>
       </w:pPr>
       <w:r>
-        <w:t xml:space="preserve">Gerente </w:t>
-      </w:r>
-      <w:r>
-        <w:t xml:space="preserve">aciona a opção </w:t>
-      </w:r>
-      <w:r>
-        <w:t xml:space="preserve">Manter </w:t>
-      </w:r>
-      <w:r>
-        <w:t>Menu</w:t>
-      </w:r>
-      <w:r>
-        <w:t xml:space="preserve"> na tela inicial do sistema (interface </w:t>
-      </w:r>
-      <w:r>
-        <w:t>I</w:t>
-      </w:r>
-      <w:r>
-        <w:t>01).</w:t>
-      </w:r>
-      <w:r>
-        <w:t xml:space="preserve"> Em seguida, seleciona a categoria que deseja manter.</w:t>
+        <w:t>Usuário aciona no menu do sistema a opção Problemas. Em seguida, escolhe entre: Cadastrar (Fluxo A1), Alterar ou Excluir.</w:t>
       </w:r>
     </w:p>
     <w:p>
@@ -385,32 +362,10 @@
         <w:t xml:space="preserve">Sistema </w:t>
       </w:r>
       <w:r>
-        <w:t xml:space="preserve">exibe a lista de pratos cadastrados (título e </w:t>
-      </w:r>
-      <w:r>
-        <w:t>preço</w:t>
-      </w:r>
-      <w:r>
-        <w:t>) em ordem alfabética de título</w:t>
-      </w:r>
-      <w:r>
-        <w:t>, conforme Interface I02.</w:t>
-      </w:r>
-    </w:p>
-    <w:p>
-      <w:pPr>
-        <w:rPr>
-          <w:lang w:val="pt-BR"/>
-        </w:rPr>
-      </w:pPr>
-    </w:p>
-    <w:p>
-      <w:pPr>
-        <w:pStyle w:val="Ttulo3"/>
-        <w:ind w:left="993" w:hanging="596"/>
-      </w:pPr>
-      <w:r>
-        <w:t>Gerente faz a inclusão, alteração, exclusão ou detalhamento do item conforme as instruções na Interface I02 e seguintes.</w:t>
+        <w:t>aciona o fluxo conforme a opção escolhida</w:t>
+      </w:r>
+      <w:r>
+        <w:t>.</w:t>
       </w:r>
     </w:p>
     <w:p>
@@ -429,10 +384,10 @@
           <w:lang w:val="pt-BR"/>
         </w:rPr>
       </w:pPr>
-      <w:bookmarkStart w:id="15" w:name="_5.2.2_S02_Pesquisar"/>
-      <w:bookmarkStart w:id="16" w:name="_5.2.2_S02_Alterar"/>
+      <w:bookmarkStart w:id="14" w:name="_5.2.2_S02_Pesquisar"/>
+      <w:bookmarkStart w:id="15" w:name="_5.2.2_S02_Alterar"/>
+      <w:bookmarkEnd w:id="14"/>
       <w:bookmarkEnd w:id="15"/>
-      <w:bookmarkEnd w:id="16"/>
       <w:r>
         <w:rPr>
           <w:rFonts w:ascii="Arial" w:hAnsi="Arial" w:cs="Arial"/>
@@ -468,7 +423,19 @@
         <w:rPr>
           <w:rFonts w:ascii="Arial" w:hAnsi="Arial" w:cs="Arial"/>
         </w:rPr>
-        <w:t>Alternativo 1</w:t>
+        <w:t xml:space="preserve">Alternativo </w:t>
+      </w:r>
+      <w:r>
+        <w:rPr>
+          <w:rFonts w:ascii="Arial" w:hAnsi="Arial" w:cs="Arial"/>
+        </w:rPr>
+        <w:t>A</w:t>
+      </w:r>
+      <w:r>
+        <w:rPr>
+          <w:rFonts w:ascii="Arial" w:hAnsi="Arial" w:cs="Arial"/>
+        </w:rPr>
+        <w:t>1</w:t>
       </w:r>
       <w:r>
         <w:rPr>
@@ -480,7 +447,7 @@
         <w:rPr>
           <w:rFonts w:ascii="Arial" w:hAnsi="Arial" w:cs="Arial"/>
         </w:rPr>
-        <w:t>Inclusão de Prato</w:t>
+        <w:t>Cadastro de Novo Problema</w:t>
       </w:r>
     </w:p>
     <w:p>
@@ -489,7 +456,7 @@
         <w:ind w:left="1418" w:hanging="1021"/>
       </w:pPr>
       <w:r>
-        <w:t>Gerente seleciona opção para incluir novo prato.</w:t>
+        <w:t>Sistema solicita disciplina a que se refere o problema, conforme Interface I01</w:t>
       </w:r>
     </w:p>
     <w:p>
@@ -498,24 +465,19 @@
         <w:ind w:left="1418" w:hanging="1021"/>
       </w:pPr>
       <w:r>
-        <w:t>Sistema exibe a interface I0</w:t>
-      </w:r>
-      <w:r>
-        <w:t>3</w:t>
-      </w:r>
-      <w:r>
-        <w:t>, solicitando o título, descrição, uma foto e o preço</w:t>
-      </w:r>
+        <w:t xml:space="preserve">Usuário seleciona disciplina e escolhe </w:t>
+      </w:r>
+      <w:r>
+        <w:t xml:space="preserve">a </w:t>
+      </w:r>
+      <w:proofErr w:type="gramStart"/>
+      <w:r>
+        <w:t>opção Continuar</w:t>
+      </w:r>
+      <w:proofErr w:type="gramEnd"/>
       <w:r>
         <w:t>.</w:t>
       </w:r>
-    </w:p>
-    <w:p>
-      <w:pPr>
-        <w:rPr>
-          <w:lang w:val="pt-BR"/>
-        </w:rPr>
-      </w:pPr>
     </w:p>
     <w:p>
       <w:pPr>
@@ -523,16 +485,20 @@
         <w:ind w:left="1418" w:hanging="1021"/>
       </w:pPr>
       <w:r>
-        <w:t xml:space="preserve">Gerente informa os dados solicitados e seleciona a </w:t>
-      </w:r>
-      <w:proofErr w:type="gramStart"/>
-      <w:r>
-        <w:t>opção</w:t>
-      </w:r>
-      <w:r>
-        <w:t xml:space="preserve"> Cadastrar</w:t>
-      </w:r>
-      <w:proofErr w:type="gramEnd"/>
+        <w:t xml:space="preserve">Sistema </w:t>
+      </w:r>
+      <w:r>
+        <w:t>solicita indicar se o problema a ser cadastrado é de algum livro, conforme Interface I01.</w:t>
+      </w:r>
+    </w:p>
+    <w:p>
+      <w:pPr>
+        <w:pStyle w:val="Ttulo3"/>
+        <w:ind w:left="1418" w:hanging="1021"/>
+      </w:pPr>
+      <w:r>
+        <w:t>Em caso afirmativo, aciona (estende) o UC12 para selecionar o livro e capítulo ao qual o problema pertence</w:t>
+      </w:r>
       <w:r>
         <w:t>.</w:t>
       </w:r>
@@ -540,38 +506,71 @@
     <w:p>
       <w:pPr>
         <w:pStyle w:val="Ttulo3"/>
-        <w:tabs>
-          <w:tab w:val="num" w:pos="720"/>
-        </w:tabs>
-        <w:ind w:left="993" w:hanging="596"/>
-      </w:pPr>
-      <w:r>
-        <w:t>Sistema</w:t>
-      </w:r>
-      <w:r>
-        <w:t xml:space="preserve"> valida os dados do prato </w:t>
-      </w:r>
-      <w:r>
-        <w:t>conforme as regras da interface. Em seguida,</w:t>
-      </w:r>
-      <w:r>
-        <w:t xml:space="preserve"> registra os dados do novo </w:t>
-      </w:r>
-      <w:r>
-        <w:t xml:space="preserve">prato, atualiza a lista de pratos na </w:t>
-      </w:r>
-      <w:r>
-        <w:t>Interface</w:t>
-      </w:r>
-      <w:r>
-        <w:t xml:space="preserve"> I0</w:t>
-      </w:r>
-      <w:r>
-        <w:t>2</w:t>
-      </w:r>
-      <w:r>
-        <w:t xml:space="preserve"> e exibe mensagem de sucesso.</w:t>
-      </w:r>
+        <w:ind w:left="1418" w:hanging="1021"/>
+      </w:pPr>
+      <w:r>
+        <w:t>Em caso negativo, Sistema solicita a origem do problema na própria Interface I01</w:t>
+      </w:r>
+    </w:p>
+    <w:p>
+      <w:pPr>
+        <w:pStyle w:val="Ttulo3"/>
+        <w:ind w:left="1418" w:hanging="1021"/>
+      </w:pPr>
+      <w:r>
+        <w:t xml:space="preserve">Sistema solicita a descrição do problema, que pode ser carregado através de: digitação, arquivo de imagem ou arquivo </w:t>
+      </w:r>
+      <w:proofErr w:type="spellStart"/>
+      <w:r>
+        <w:t>pdf</w:t>
+      </w:r>
+      <w:proofErr w:type="spellEnd"/>
+      <w:r>
+        <w:t>.</w:t>
+      </w:r>
+    </w:p>
+    <w:p>
+      <w:pPr>
+        <w:pStyle w:val="Ttulo3"/>
+        <w:ind w:left="1418" w:hanging="1021"/>
+      </w:pPr>
+      <w:r>
+        <w:t>Usuário informa a descrição do problema e seleciona Cadastrar.</w:t>
+      </w:r>
+    </w:p>
+    <w:p>
+      <w:pPr>
+        <w:pStyle w:val="Ttulo3"/>
+        <w:ind w:left="1418" w:hanging="1021"/>
+      </w:pPr>
+      <w:r>
+        <w:t>Sistema exibe os dados do problema conforme Interface I02 e solicita confirmação.</w:t>
+      </w:r>
+    </w:p>
+    <w:p>
+      <w:pPr>
+        <w:pStyle w:val="Ttulo3"/>
+        <w:ind w:left="1418" w:hanging="1021"/>
+      </w:pPr>
+      <w:r>
+        <w:t>Usuário confirma o cadastro.</w:t>
+      </w:r>
+    </w:p>
+    <w:p>
+      <w:pPr>
+        <w:pStyle w:val="Ttulo3"/>
+        <w:ind w:left="1418" w:hanging="1021"/>
+      </w:pPr>
+      <w:r>
+        <w:t>Sistema registra o novo problema, gerando um novo código, conforme Regra de Negócio R1.</w:t>
+      </w:r>
+    </w:p>
+    <w:p>
+      <w:pPr>
+        <w:rPr>
+          <w:lang w:val="pt-BR"/>
+        </w:rPr>
+      </w:pPr>
     </w:p>
     <w:p>
       <w:pPr>
@@ -598,6 +597,7 @@
         <w:rPr>
           <w:rFonts w:ascii="Arial" w:hAnsi="Arial" w:cs="Arial"/>
         </w:rPr>
+        <w:lastRenderedPageBreak/>
         <w:t xml:space="preserve"> </w:t>
       </w:r>
       <w:r>
@@ -610,13 +610,13 @@
         <w:rPr>
           <w:rFonts w:ascii="Arial" w:hAnsi="Arial" w:cs="Arial"/>
         </w:rPr>
-        <w:t xml:space="preserve">Alternativo 2 – Alteração de </w:t>
-      </w:r>
-      <w:r>
-        <w:rPr>
-          <w:rFonts w:ascii="Arial" w:hAnsi="Arial" w:cs="Arial"/>
-        </w:rPr>
-        <w:t>Prato</w:t>
+        <w:t xml:space="preserve">Alternativo 2 – </w:t>
+      </w:r>
+      <w:r>
+        <w:rPr>
+          <w:rFonts w:ascii="Arial" w:hAnsi="Arial" w:cs="Arial"/>
+        </w:rPr>
+        <w:t>Alteração de um problema</w:t>
       </w:r>
     </w:p>
     <w:p>
@@ -625,7 +625,7 @@
         <w:ind w:left="1418" w:hanging="1021"/>
       </w:pPr>
       <w:r>
-        <w:t>Gerente seleciona opção para alterar um prato.</w:t>
+        <w:t>Sistema solicita o código do problema a ser alterado, conforme interface I03.</w:t>
       </w:r>
     </w:p>
     <w:p>
@@ -634,27 +634,8 @@
         <w:ind w:left="1418" w:hanging="1021"/>
       </w:pPr>
       <w:r>
-        <w:t>Sistema exibe a interface I0</w:t>
-      </w:r>
-      <w:r>
-        <w:t>4</w:t>
-      </w:r>
-      <w:r>
-        <w:t xml:space="preserve"> com os dados do prato selecionado</w:t>
-      </w:r>
-      <w:r>
-        <w:t>.</w:t>
-      </w:r>
-      <w:r>
-        <w:t xml:space="preserve"> Todos os campos são alteráveis.</w:t>
-      </w:r>
-    </w:p>
-    <w:p>
-      <w:pPr>
-        <w:rPr>
-          <w:lang w:val="pt-BR"/>
-        </w:rPr>
-      </w:pPr>
+        <w:t>Usuário informa o código e escolhe a opção continuar.</w:t>
+      </w:r>
     </w:p>
     <w:p>
       <w:pPr>
@@ -662,8 +643,19 @@
         <w:ind w:left="1418" w:hanging="1021"/>
       </w:pPr>
       <w:r>
-        <w:lastRenderedPageBreak/>
-        <w:t xml:space="preserve">Gerente altera os campos desejados e seleciona a </w:t>
+        <w:t xml:space="preserve">Sistema exibe </w:t>
+      </w:r>
+      <w:r>
+        <w:t>o problema na própria Interface I03. Somente pode ser alterada a descrição do problema.</w:t>
+      </w:r>
+    </w:p>
+    <w:p>
+      <w:pPr>
+        <w:pStyle w:val="Ttulo3"/>
+        <w:ind w:left="1418" w:hanging="1021"/>
+      </w:pPr>
+      <w:r>
+        <w:t xml:space="preserve">Usuário altera a descrição do problema e seleciona a </w:t>
       </w:r>
       <w:proofErr w:type="gramStart"/>
       <w:r>
@@ -677,45 +669,33 @@
     <w:p>
       <w:pPr>
         <w:pStyle w:val="Ttulo3"/>
-        <w:tabs>
-          <w:tab w:val="num" w:pos="720"/>
-        </w:tabs>
         <w:ind w:left="1418" w:hanging="1021"/>
       </w:pPr>
       <w:r>
-        <w:t xml:space="preserve">Sistema </w:t>
-      </w:r>
-      <w:r>
-        <w:t>valida as alterações e registra os novos dados do prato</w:t>
-      </w:r>
-      <w:r>
-        <w:t>.</w:t>
+        <w:t>Sistema exibe o problema e solicita confirmação.</w:t>
       </w:r>
     </w:p>
     <w:p>
       <w:pPr>
         <w:pStyle w:val="Ttulo3"/>
-        <w:tabs>
-          <w:tab w:val="num" w:pos="720"/>
-        </w:tabs>
-        <w:ind w:left="993" w:hanging="596"/>
-      </w:pPr>
-      <w:r>
-        <w:t>Sistema exibe a interface I02</w:t>
-      </w:r>
-      <w:r>
-        <w:t xml:space="preserve"> com os dados do prato alterado, juntamente com mensagem de sucesso</w:t>
-      </w:r>
-      <w:r>
-        <w:t>.</w:t>
-      </w:r>
-    </w:p>
-    <w:p>
-      <w:pPr>
-        <w:pStyle w:val="Recuonormal"/>
-        <w:jc w:val="both"/>
-        <w:rPr>
-          <w:rFonts w:ascii="Arial" w:hAnsi="Arial" w:cs="Arial"/>
+        <w:ind w:left="1418" w:hanging="1021"/>
+      </w:pPr>
+      <w:r>
+        <w:t>Usuário confirma a alteração.</w:t>
+      </w:r>
+    </w:p>
+    <w:p>
+      <w:pPr>
+        <w:pStyle w:val="Ttulo3"/>
+        <w:ind w:left="1418" w:hanging="1021"/>
+      </w:pPr>
+      <w:r>
+        <w:t>Sistema registra os novos dados do problema.</w:t>
+      </w:r>
+    </w:p>
+    <w:p>
+      <w:pPr>
+        <w:rPr>
           <w:lang w:val="pt-BR"/>
         </w:rPr>
       </w:pPr>
@@ -747,13 +727,13 @@
         <w:rPr>
           <w:rFonts w:ascii="Arial" w:hAnsi="Arial" w:cs="Arial"/>
         </w:rPr>
-        <w:t xml:space="preserve"> de </w:t>
-      </w:r>
-      <w:r>
-        <w:rPr>
-          <w:rFonts w:ascii="Arial" w:hAnsi="Arial" w:cs="Arial"/>
-        </w:rPr>
-        <w:t>Item</w:t>
+        <w:t xml:space="preserve"> </w:t>
+      </w:r>
+      <w:r>
+        <w:rPr>
+          <w:rFonts w:ascii="Arial" w:hAnsi="Arial" w:cs="Arial"/>
+        </w:rPr>
+        <w:t>de Problema</w:t>
       </w:r>
     </w:p>
     <w:p>
@@ -762,7 +742,7 @@
         <w:ind w:left="1418" w:hanging="1021"/>
       </w:pPr>
       <w:r>
-        <w:t>Gerente seleciona a opção Excluir ao lado do item desejado, na Interface I02.</w:t>
+        <w:t>Sistema solicita código do problema, conforme Interface I04.</w:t>
       </w:r>
     </w:p>
     <w:p>
@@ -771,38 +751,50 @@
         <w:ind w:left="1418" w:hanging="1021"/>
       </w:pPr>
       <w:r>
-        <w:t>Sistema exibe mensagem solicitando confirmação da exclusão.</w:t>
-      </w:r>
-    </w:p>
-    <w:p>
-      <w:pPr>
-        <w:rPr>
-          <w:lang w:val="pt-BR"/>
-        </w:rPr>
-      </w:pPr>
+        <w:t xml:space="preserve">Usuário informa o código e escolhe a </w:t>
+      </w:r>
+      <w:proofErr w:type="gramStart"/>
+      <w:r>
+        <w:t>opção Continuar</w:t>
+      </w:r>
+      <w:proofErr w:type="gramEnd"/>
+      <w:r>
+        <w:t>.</w:t>
+      </w:r>
     </w:p>
     <w:p>
       <w:pPr>
         <w:pStyle w:val="Ttulo3"/>
-        <w:tabs>
-          <w:tab w:val="num" w:pos="720"/>
-        </w:tabs>
         <w:ind w:left="1418" w:hanging="1021"/>
       </w:pPr>
       <w:r>
-        <w:t>Gerente confirma a exclusão do prato.</w:t>
+        <w:t>Sistema exibe os dados do problema e solicita motivo da exclusão.</w:t>
       </w:r>
     </w:p>
     <w:p>
       <w:pPr>
         <w:pStyle w:val="Ttulo3"/>
-        <w:tabs>
-          <w:tab w:val="num" w:pos="720"/>
-        </w:tabs>
-        <w:ind w:left="993" w:hanging="596"/>
-      </w:pPr>
-      <w:r>
-        <w:t>Sistema exibe a interface I02 sem os dados do prato excluído, juntamente com mensagem de sucesso.</w:t>
+        <w:ind w:left="1418" w:hanging="1021"/>
+      </w:pPr>
+      <w:r>
+        <w:t xml:space="preserve">Usuário informa motivo e </w:t>
+      </w:r>
+      <w:proofErr w:type="gramStart"/>
+      <w:r>
+        <w:t>escolhe Excluir</w:t>
+      </w:r>
+      <w:proofErr w:type="gramEnd"/>
+      <w:r>
+        <w:t>.</w:t>
+      </w:r>
+    </w:p>
+    <w:p>
+      <w:pPr>
+        <w:pStyle w:val="Ttulo3"/>
+        <w:ind w:left="1418" w:hanging="1021"/>
+      </w:pPr>
+      <w:r>
+        <w:t>Sistema excluir o problema, registrando o usuário, data da exclusão, e motivo.</w:t>
       </w:r>
     </w:p>
     <w:p>
@@ -814,6 +806,8 @@
           <w:lang w:val="pt-BR"/>
         </w:rPr>
       </w:pPr>
+      <w:bookmarkStart w:id="16" w:name="_GoBack"/>
+      <w:bookmarkEnd w:id="16"/>
     </w:p>
     <w:p>
       <w:pPr>
@@ -1074,6 +1068,7 @@
         <w:rPr>
           <w:rFonts w:ascii="Arial" w:hAnsi="Arial" w:cs="Arial"/>
         </w:rPr>
+        <w:lastRenderedPageBreak/>
         <w:t xml:space="preserve">Interface I02 – </w:t>
       </w:r>
       <w:r>
@@ -1146,7 +1141,6 @@
         <w:pStyle w:val="Ttulo3"/>
       </w:pPr>
       <w:r>
-        <w:lastRenderedPageBreak/>
         <w:t xml:space="preserve">Campos </w:t>
       </w:r>
     </w:p>
@@ -1828,6 +1822,7 @@
         <w:rPr>
           <w:rFonts w:ascii="Arial" w:hAnsi="Arial" w:cs="Arial"/>
         </w:rPr>
+        <w:lastRenderedPageBreak/>
         <w:t xml:space="preserve">Interface I03 – </w:t>
       </w:r>
       <w:r>
@@ -2224,7 +2219,6 @@
                 <w:rFonts w:ascii="Arial" w:hAnsi="Arial" w:cs="Arial"/>
                 <w:lang w:val="pt-BR"/>
               </w:rPr>
-              <w:lastRenderedPageBreak/>
               <w:t>Carregar uma foto</w:t>
             </w:r>
           </w:p>
@@ -2503,6 +2497,7 @@
         <w:rPr>
           <w:rFonts w:ascii="Arial" w:hAnsi="Arial" w:cs="Arial"/>
         </w:rPr>
+        <w:lastRenderedPageBreak/>
         <w:t>Interface I0</w:t>
       </w:r>
       <w:r>
@@ -2829,10 +2824,13 @@
     </w:p>
     <w:p>
       <w:pPr>
-        <w:pStyle w:val="Corpodetexto"/>
-        <w:rPr>
-          <w:rFonts w:ascii="Arial" w:hAnsi="Arial" w:cs="Arial"/>
-          <w:lang w:val="pt-BR"/>
+        <w:pStyle w:val="Ttulo2"/>
+        <w:tabs>
+          <w:tab w:val="clear" w:pos="6313"/>
+        </w:tabs>
+        <w:ind w:left="426"/>
+        <w:rPr>
+          <w:rFonts w:ascii="Arial" w:hAnsi="Arial" w:cs="Arial"/>
         </w:rPr>
       </w:pPr>
       <w:bookmarkStart w:id="20" w:name="_RN01_–_Geração"/>
@@ -2840,9 +2838,24 @@
       <w:r>
         <w:rPr>
           <w:rFonts w:ascii="Arial" w:hAnsi="Arial" w:cs="Arial"/>
+        </w:rPr>
+        <w:t>Regra de Negócio R1 – Geração do Código de um novo problema</w:t>
+      </w:r>
+    </w:p>
+    <w:p>
+      <w:pPr>
+        <w:pStyle w:val="Corpodetexto"/>
+        <w:rPr>
+          <w:rFonts w:ascii="Arial" w:hAnsi="Arial" w:cs="Arial"/>
           <w:lang w:val="pt-BR"/>
         </w:rPr>
-        <w:t>Não se aplicam.</w:t>
+      </w:pPr>
+      <w:r>
+        <w:rPr>
+          <w:rFonts w:ascii="Arial" w:hAnsi="Arial" w:cs="Arial"/>
+          <w:lang w:val="pt-BR"/>
+        </w:rPr>
+        <w:t>O código de um problema é formado por uma sigla de 8 caracteres, onde os três primeiros representam a disciplina, e os cinco últimos são uma numeração sequencial. (Exemplo: MAT00439)</w:t>
       </w:r>
     </w:p>
     <w:p>
@@ -3060,7 +3073,7 @@
               <w:noProof/>
               <w:lang w:val="pt-BR"/>
             </w:rPr>
-            <w:t>1</w:t>
+            <w:t>2</w:t>
           </w:r>
           <w:r>
             <w:rPr>
@@ -3900,6 +3913,33 @@
     <w:abstractNumId w:val="0"/>
   </w:num>
   <w:num w:numId="27">
+    <w:abstractNumId w:val="0"/>
+  </w:num>
+  <w:num w:numId="28">
+    <w:abstractNumId w:val="0"/>
+  </w:num>
+  <w:num w:numId="29">
+    <w:abstractNumId w:val="0"/>
+  </w:num>
+  <w:num w:numId="30">
+    <w:abstractNumId w:val="0"/>
+  </w:num>
+  <w:num w:numId="31">
+    <w:abstractNumId w:val="0"/>
+  </w:num>
+  <w:num w:numId="32">
+    <w:abstractNumId w:val="0"/>
+  </w:num>
+  <w:num w:numId="33">
+    <w:abstractNumId w:val="0"/>
+  </w:num>
+  <w:num w:numId="34">
+    <w:abstractNumId w:val="0"/>
+  </w:num>
+  <w:num w:numId="35">
+    <w:abstractNumId w:val="0"/>
+  </w:num>
+  <w:num w:numId="36">
     <w:abstractNumId w:val="0"/>
   </w:num>
   <w:numIdMacAtCleanup w:val="3"/>
@@ -5332,7 +5372,7 @@
 </file>
 
 <file path=customXml/itemProps1.xml><?xml version="1.0" encoding="utf-8"?>
-<ds:datastoreItem xmlns:ds="http://schemas.openxmlformats.org/officeDocument/2006/customXml" ds:itemID="{34D5C384-B6B1-487C-BC2F-AFA7A74942C3}">
+<ds:datastoreItem xmlns:ds="http://schemas.openxmlformats.org/officeDocument/2006/customXml" ds:itemID="{FA8934D6-5B8E-4AF9-8C74-C585F875B20B}">
   <ds:schemaRefs>
     <ds:schemaRef ds:uri="http://schemas.openxmlformats.org/officeDocument/2006/bibliography"/>
   </ds:schemaRefs>

</xml_diff>

<commit_message>
DS UC9 Calcular Pagamentos
</commit_message>
<xml_diff>
--- a/Especificações de Casos de Uso/UC11 - Manter Problemas.docx
+++ b/Especificações de Casos de Uso/UC11 - Manter Problemas.docx
@@ -19,7 +19,6 @@
         </w:rPr>
         <w:t xml:space="preserve">Projeto </w:t>
       </w:r>
-      <w:proofErr w:type="spellStart"/>
       <w:r>
         <w:rPr>
           <w:rFonts w:cs="Arial"/>
@@ -27,7 +26,6 @@
         </w:rPr>
         <w:t>RespostaCerta</w:t>
       </w:r>
-      <w:proofErr w:type="spellEnd"/>
     </w:p>
     <w:p>
       <w:pPr>
@@ -167,8 +165,6 @@
         </w:rPr>
         <w:t>Tutor</w:t>
       </w:r>
-      <w:bookmarkStart w:id="6" w:name="_GoBack"/>
-      <w:bookmarkEnd w:id="6"/>
     </w:p>
     <w:p>
       <w:pPr>
@@ -182,14 +178,14 @@
           <w:rFonts w:cs="Arial"/>
         </w:rPr>
       </w:pPr>
-      <w:bookmarkStart w:id="7" w:name="_Toc350264731"/>
+      <w:bookmarkStart w:id="6" w:name="_Toc350264731"/>
       <w:r>
         <w:rPr>
           <w:rFonts w:cs="Arial"/>
         </w:rPr>
         <w:t>Pré-Condições</w:t>
       </w:r>
-      <w:bookmarkEnd w:id="7"/>
+      <w:bookmarkEnd w:id="6"/>
     </w:p>
     <w:p>
       <w:pPr>
@@ -244,14 +240,14 @@
           <w:rFonts w:cs="Arial"/>
         </w:rPr>
       </w:pPr>
-      <w:bookmarkStart w:id="8" w:name="_Toc350264732"/>
+      <w:bookmarkStart w:id="7" w:name="_Toc350264732"/>
       <w:r>
         <w:rPr>
           <w:rFonts w:cs="Arial"/>
         </w:rPr>
         <w:t>Pós-Condições</w:t>
       </w:r>
-      <w:bookmarkEnd w:id="8"/>
+      <w:bookmarkEnd w:id="7"/>
     </w:p>
     <w:p>
       <w:pPr>
@@ -300,18 +296,18 @@
           <w:lang w:val="fr-FR"/>
         </w:rPr>
       </w:pPr>
-      <w:bookmarkStart w:id="9" w:name="_Toc425054505"/>
-      <w:bookmarkStart w:id="10" w:name="_Toc423410239"/>
-      <w:bookmarkStart w:id="11" w:name="_Toc350264733"/>
+      <w:bookmarkStart w:id="8" w:name="_Toc425054505"/>
+      <w:bookmarkStart w:id="9" w:name="_Toc423410239"/>
+      <w:bookmarkStart w:id="10" w:name="_Toc350264733"/>
       <w:r>
         <w:rPr>
           <w:rFonts w:cs="Arial"/>
         </w:rPr>
         <w:t>Fluxo de Eventos</w:t>
       </w:r>
+      <w:bookmarkEnd w:id="8"/>
       <w:bookmarkEnd w:id="9"/>
       <w:bookmarkEnd w:id="10"/>
-      <w:bookmarkEnd w:id="11"/>
     </w:p>
     <w:p>
       <w:pPr>
@@ -324,9 +320,9 @@
           <w:rFonts w:ascii="Arial" w:hAnsi="Arial" w:cs="Arial"/>
         </w:rPr>
       </w:pPr>
-      <w:bookmarkStart w:id="12" w:name="_Toc425054506"/>
-      <w:bookmarkStart w:id="13" w:name="_Toc423410240"/>
-      <w:bookmarkStart w:id="14" w:name="_Toc350264734"/>
+      <w:bookmarkStart w:id="11" w:name="_Toc425054506"/>
+      <w:bookmarkStart w:id="12" w:name="_Toc423410240"/>
+      <w:bookmarkStart w:id="13" w:name="_Toc350264734"/>
       <w:r>
         <w:rPr>
           <w:rFonts w:ascii="Arial" w:hAnsi="Arial" w:cs="Arial"/>
@@ -339,9 +335,9 @@
         </w:rPr>
         <w:t>Fluxo Básico</w:t>
       </w:r>
+      <w:bookmarkEnd w:id="11"/>
       <w:bookmarkEnd w:id="12"/>
       <w:bookmarkEnd w:id="13"/>
-      <w:bookmarkEnd w:id="14"/>
       <w:r>
         <w:rPr>
           <w:rFonts w:ascii="Arial" w:hAnsi="Arial" w:cs="Arial"/>
@@ -365,13 +361,8 @@
         <w:t xml:space="preserve"> (Fluxo A2)</w:t>
       </w:r>
       <w:r>
-        <w:t xml:space="preserve"> </w:t>
-      </w:r>
-      <w:proofErr w:type="gramStart"/>
-      <w:r>
-        <w:t>ou Excluir</w:t>
-      </w:r>
-      <w:proofErr w:type="gramEnd"/>
+        <w:t xml:space="preserve"> ou Excluir</w:t>
+      </w:r>
       <w:r>
         <w:t xml:space="preserve"> (Fluxo A3)</w:t>
       </w:r>
@@ -474,10 +465,10 @@
           <w:lang w:val="pt-BR"/>
         </w:rPr>
       </w:pPr>
-      <w:bookmarkStart w:id="15" w:name="_5.2.2_S02_Pesquisar"/>
-      <w:bookmarkStart w:id="16" w:name="_5.2.2_S02_Alterar"/>
+      <w:bookmarkStart w:id="14" w:name="_5.2.2_S02_Pesquisar"/>
+      <w:bookmarkStart w:id="15" w:name="_5.2.2_S02_Alterar"/>
+      <w:bookmarkEnd w:id="14"/>
       <w:bookmarkEnd w:id="15"/>
-      <w:bookmarkEnd w:id="16"/>
     </w:p>
     <w:p>
       <w:pPr>
@@ -546,6 +537,9 @@
         <w:t xml:space="preserve">Sistema solicita disciplina a que se refere o problema, </w:t>
       </w:r>
       <w:r>
+        <w:t xml:space="preserve">a sua categoria, </w:t>
+      </w:r>
+      <w:r>
         <w:t xml:space="preserve">e se o problema a ser cadastrado pertence a algum livro, </w:t>
       </w:r>
       <w:r>
@@ -569,10 +563,10 @@
           <w:lang w:val="pt-BR" w:eastAsia="pt-BR"/>
         </w:rPr>
         <w:drawing>
-          <wp:inline distT="0" distB="0" distL="0" distR="0" wp14:anchorId="55DEE918" wp14:editId="1EC380D2">
-            <wp:extent cx="4611756" cy="1095801"/>
+          <wp:inline distT="0" distB="0" distL="0" distR="0" wp14:anchorId="390E631E" wp14:editId="413B43F9">
+            <wp:extent cx="5265357" cy="893928"/>
             <wp:effectExtent l="0" t="0" r="0" b="0"/>
-            <wp:docPr id="2" name="Imagem 2"/>
+            <wp:docPr id="1" name="Imagem 1"/>
             <wp:cNvGraphicFramePr>
               <a:graphicFrameLocks xmlns:a="http://schemas.openxmlformats.org/drawingml/2006/main" noChangeAspect="1"/>
             </wp:cNvGraphicFramePr>
@@ -580,7 +574,7 @@
               <a:graphicData uri="http://schemas.openxmlformats.org/drawingml/2006/picture">
                 <pic:pic xmlns:pic="http://schemas.openxmlformats.org/drawingml/2006/picture">
                   <pic:nvPicPr>
-                    <pic:cNvPr id="0" name=""/>
+                    <pic:cNvPr id="1" name=""/>
                     <pic:cNvPicPr/>
                   </pic:nvPicPr>
                   <pic:blipFill>
@@ -592,7 +586,7 @@
                   <pic:spPr>
                     <a:xfrm>
                       <a:off x="0" y="0"/>
-                      <a:ext cx="4610531" cy="1095510"/>
+                      <a:ext cx="5324638" cy="903992"/>
                     </a:xfrm>
                     <a:prstGeom prst="rect">
                       <a:avLst/>
@@ -615,6 +609,9 @@
         <w:t>Usuário seleciona disciplina</w:t>
       </w:r>
       <w:r>
+        <w:t>, categoria</w:t>
+      </w:r>
+      <w:r>
         <w:t xml:space="preserve"> e marca (ou não) a opção de pertencer a um livro</w:t>
       </w:r>
       <w:r>
@@ -623,13 +620,8 @@
       <w:r>
         <w:t xml:space="preserve">a </w:t>
       </w:r>
-      <w:proofErr w:type="gramStart"/>
-      <w:r>
-        <w:t>opção Continuar</w:t>
-      </w:r>
-      <w:proofErr w:type="gramEnd"/>
-      <w:r>
-        <w:t>.</w:t>
+      <w:r>
+        <w:t>opção Continuar.</w:t>
       </w:r>
     </w:p>
     <w:p>
@@ -638,23 +630,7 @@
         <w:ind w:left="993" w:hanging="596"/>
       </w:pPr>
       <w:r>
-        <w:t xml:space="preserve">Caso a opção “Pertence a algum </w:t>
-      </w:r>
-      <w:proofErr w:type="gramStart"/>
-      <w:r>
-        <w:t>livro?”</w:t>
-      </w:r>
-      <w:proofErr w:type="gramEnd"/>
-      <w:r>
-        <w:t xml:space="preserve"> </w:t>
-      </w:r>
-      <w:proofErr w:type="gramStart"/>
-      <w:r>
-        <w:t>tenha</w:t>
-      </w:r>
-      <w:proofErr w:type="gramEnd"/>
-      <w:r>
-        <w:t xml:space="preserve"> sido marcada</w:t>
+        <w:t>Caso a opção “Pertence a algum livro?” tenha sido marcada</w:t>
       </w:r>
       <w:r>
         <w:t>, aciona (estende) o UC12 para selecionar o livro e capítulo ao qual o problema pertence</w:t>
@@ -689,10 +665,10 @@
           <w:lang w:val="pt-BR" w:eastAsia="pt-BR"/>
         </w:rPr>
         <w:drawing>
-          <wp:inline distT="0" distB="0" distL="0" distR="0" wp14:anchorId="0A443CB7" wp14:editId="7049F006">
-            <wp:extent cx="4405022" cy="1350215"/>
+          <wp:inline distT="0" distB="0" distL="0" distR="0" wp14:anchorId="0AD8AB07" wp14:editId="4470522F">
+            <wp:extent cx="4019266" cy="1605369"/>
             <wp:effectExtent l="0" t="0" r="0" b="0"/>
-            <wp:docPr id="5" name="Imagem 5"/>
+            <wp:docPr id="4" name="Imagem 4"/>
             <wp:cNvGraphicFramePr>
               <a:graphicFrameLocks xmlns:a="http://schemas.openxmlformats.org/drawingml/2006/main" noChangeAspect="1"/>
             </wp:cNvGraphicFramePr>
@@ -700,7 +676,7 @@
               <a:graphicData uri="http://schemas.openxmlformats.org/drawingml/2006/picture">
                 <pic:pic xmlns:pic="http://schemas.openxmlformats.org/drawingml/2006/picture">
                   <pic:nvPicPr>
-                    <pic:cNvPr id="0" name=""/>
+                    <pic:cNvPr id="1" name=""/>
                     <pic:cNvPicPr/>
                   </pic:nvPicPr>
                   <pic:blipFill>
@@ -712,7 +688,7 @@
                   <pic:spPr>
                     <a:xfrm>
                       <a:off x="0" y="0"/>
-                      <a:ext cx="4412032" cy="1352364"/>
+                      <a:ext cx="4036988" cy="1612447"/>
                     </a:xfrm>
                     <a:prstGeom prst="rect">
                       <a:avLst/>
@@ -777,15 +753,7 @@
         <w:t xml:space="preserve"> em formato</w:t>
       </w:r>
       <w:r>
-        <w:t xml:space="preserve"> </w:t>
-      </w:r>
-      <w:proofErr w:type="spellStart"/>
-      <w:r>
-        <w:t>pdf</w:t>
-      </w:r>
-      <w:proofErr w:type="spellEnd"/>
-      <w:r>
-        <w:t>, conforme a Interface I04</w:t>
+        <w:t xml:space="preserve"> pdf, conforme a Interface I04</w:t>
       </w:r>
       <w:r>
         <w:t>.</w:t>
@@ -805,10 +773,10 @@
           <w:lang w:val="pt-BR" w:eastAsia="pt-BR"/>
         </w:rPr>
         <w:drawing>
-          <wp:inline distT="0" distB="0" distL="0" distR="0" wp14:anchorId="0FF83873" wp14:editId="3273477F">
-            <wp:extent cx="3707070" cy="2751151"/>
+          <wp:inline distT="0" distB="0" distL="0" distR="0" wp14:anchorId="0515395D" wp14:editId="173EF951">
+            <wp:extent cx="3878568" cy="3145809"/>
             <wp:effectExtent l="0" t="0" r="0" b="0"/>
-            <wp:docPr id="7" name="Imagem 7"/>
+            <wp:docPr id="6" name="Imagem 6"/>
             <wp:cNvGraphicFramePr>
               <a:graphicFrameLocks xmlns:a="http://schemas.openxmlformats.org/drawingml/2006/main" noChangeAspect="1"/>
             </wp:cNvGraphicFramePr>
@@ -816,7 +784,7 @@
               <a:graphicData uri="http://schemas.openxmlformats.org/drawingml/2006/picture">
                 <pic:pic xmlns:pic="http://schemas.openxmlformats.org/drawingml/2006/picture">
                   <pic:nvPicPr>
-                    <pic:cNvPr id="0" name=""/>
+                    <pic:cNvPr id="1" name=""/>
                     <pic:cNvPicPr/>
                   </pic:nvPicPr>
                   <pic:blipFill>
@@ -828,7 +796,7 @@
                   <pic:spPr>
                     <a:xfrm>
                       <a:off x="0" y="0"/>
-                      <a:ext cx="3706085" cy="2750420"/>
+                      <a:ext cx="3883475" cy="3149789"/>
                     </a:xfrm>
                     <a:prstGeom prst="rect">
                       <a:avLst/>
@@ -926,10 +894,10 @@
           <w:lang w:val="pt-BR" w:eastAsia="pt-BR"/>
         </w:rPr>
         <w:drawing>
-          <wp:inline distT="0" distB="0" distL="0" distR="0" wp14:anchorId="087F8611" wp14:editId="1FA3E7E2">
-            <wp:extent cx="3578087" cy="1796331"/>
+          <wp:inline distT="0" distB="0" distL="0" distR="0" wp14:anchorId="417627DE" wp14:editId="342B00ED">
+            <wp:extent cx="3526637" cy="2142699"/>
             <wp:effectExtent l="0" t="0" r="0" b="0"/>
-            <wp:docPr id="9" name="Imagem 9"/>
+            <wp:docPr id="8" name="Imagem 8"/>
             <wp:cNvGraphicFramePr>
               <a:graphicFrameLocks xmlns:a="http://schemas.openxmlformats.org/drawingml/2006/main" noChangeAspect="1"/>
             </wp:cNvGraphicFramePr>
@@ -937,7 +905,7 @@
               <a:graphicData uri="http://schemas.openxmlformats.org/drawingml/2006/picture">
                 <pic:pic xmlns:pic="http://schemas.openxmlformats.org/drawingml/2006/picture">
                   <pic:nvPicPr>
-                    <pic:cNvPr id="0" name=""/>
+                    <pic:cNvPr id="1" name=""/>
                     <pic:cNvPicPr/>
                   </pic:nvPicPr>
                   <pic:blipFill>
@@ -949,7 +917,7 @@
                   <pic:spPr>
                     <a:xfrm>
                       <a:off x="0" y="0"/>
-                      <a:ext cx="3577137" cy="1795854"/>
+                      <a:ext cx="3537753" cy="2149453"/>
                     </a:xfrm>
                     <a:prstGeom prst="rect">
                       <a:avLst/>
@@ -971,13 +939,8 @@
         <w:t>Usuário confirma o cadastro</w:t>
       </w:r>
       <w:r>
-        <w:t xml:space="preserve">, exibindo a mensagem “Operação Realizada com </w:t>
-      </w:r>
-      <w:proofErr w:type="gramStart"/>
-      <w:r>
-        <w:t>Sucesso!”</w:t>
-      </w:r>
-      <w:proofErr w:type="gramEnd"/>
+        <w:t>, exibindo a mensagem “Operação Realizada com Sucesso!”</w:t>
+      </w:r>
       <w:r>
         <w:t>.</w:t>
       </w:r>
@@ -990,6 +953,13 @@
       <w:r>
         <w:t>Sistema registra o novo problema, gerando um novo código, conforme Regra de Negócio R1.</w:t>
       </w:r>
+    </w:p>
+    <w:p>
+      <w:pPr>
+        <w:rPr>
+          <w:lang w:val="pt-BR"/>
+        </w:rPr>
+      </w:pPr>
     </w:p>
     <w:p>
       <w:pPr>
@@ -1177,6 +1147,7 @@
           <w:lang w:val="pt-BR"/>
         </w:rPr>
       </w:pPr>
+      <w:bookmarkStart w:id="16" w:name="_GoBack"/>
       <w:r>
         <w:rPr>
           <w:noProof/>
@@ -1184,10 +1155,10 @@
           <w:lang w:val="pt-BR" w:eastAsia="pt-BR"/>
         </w:rPr>
         <w:drawing>
-          <wp:inline distT="0" distB="0" distL="0" distR="0" wp14:anchorId="6BA50EFC" wp14:editId="5DF9F910">
-            <wp:extent cx="4284490" cy="2552369"/>
+          <wp:inline distT="0" distB="0" distL="0" distR="0" wp14:anchorId="50F24B0E" wp14:editId="53AF541F">
+            <wp:extent cx="4278573" cy="2867828"/>
             <wp:effectExtent l="0" t="0" r="0" b="0"/>
-            <wp:docPr id="11" name="Imagem 11"/>
+            <wp:docPr id="15" name="Imagem 15"/>
             <wp:cNvGraphicFramePr>
               <a:graphicFrameLocks xmlns:a="http://schemas.openxmlformats.org/drawingml/2006/main" noChangeAspect="1"/>
             </wp:cNvGraphicFramePr>
@@ -1195,7 +1166,7 @@
               <a:graphicData uri="http://schemas.openxmlformats.org/drawingml/2006/picture">
                 <pic:pic xmlns:pic="http://schemas.openxmlformats.org/drawingml/2006/picture">
                   <pic:nvPicPr>
-                    <pic:cNvPr id="0" name=""/>
+                    <pic:cNvPr id="1" name=""/>
                     <pic:cNvPicPr/>
                   </pic:nvPicPr>
                   <pic:blipFill>
@@ -1207,7 +1178,7 @@
                   <pic:spPr>
                     <a:xfrm>
                       <a:off x="0" y="0"/>
-                      <a:ext cx="4283352" cy="2551691"/>
+                      <a:ext cx="4290281" cy="2875675"/>
                     </a:xfrm>
                     <a:prstGeom prst="rect">
                       <a:avLst/>
@@ -1219,6 +1190,7 @@
           </wp:inline>
         </w:drawing>
       </w:r>
+      <w:bookmarkEnd w:id="16"/>
     </w:p>
     <w:p>
       <w:pPr>
@@ -1226,15 +1198,7 @@
         <w:ind w:left="993" w:hanging="596"/>
       </w:pPr>
       <w:r>
-        <w:t xml:space="preserve">Usuário altera a descrição do problema e seleciona a </w:t>
-      </w:r>
-      <w:proofErr w:type="gramStart"/>
-      <w:r>
-        <w:t>opção Alterar</w:t>
-      </w:r>
-      <w:proofErr w:type="gramEnd"/>
-      <w:r>
-        <w:t>.</w:t>
+        <w:t>Usuário altera a descrição do problema e seleciona a opção Alterar.</w:t>
       </w:r>
     </w:p>
     <w:p>
@@ -1322,13 +1286,8 @@
         <w:t>Sistema registra os novos dados do problema</w:t>
       </w:r>
       <w:r>
-        <w:t xml:space="preserve">, exibindo a mensagem “Operação Realizada com </w:t>
-      </w:r>
-      <w:proofErr w:type="gramStart"/>
-      <w:r>
-        <w:t>Sucesso!”</w:t>
-      </w:r>
-      <w:proofErr w:type="gramEnd"/>
+        <w:t>, exibindo a mensagem “Operação Realizada com Sucesso!”</w:t>
+      </w:r>
     </w:p>
     <w:p>
       <w:pPr>
@@ -1463,15 +1422,7 @@
         <w:ind w:left="1418" w:hanging="1021"/>
       </w:pPr>
       <w:r>
-        <w:t xml:space="preserve">Usuário informa o código e escolhe a </w:t>
-      </w:r>
-      <w:proofErr w:type="gramStart"/>
-      <w:r>
-        <w:t>opção Continuar</w:t>
-      </w:r>
-      <w:proofErr w:type="gramEnd"/>
-      <w:r>
-        <w:t>.</w:t>
+        <w:t>Usuário informa o código e escolhe a opção Continuar.</w:t>
       </w:r>
     </w:p>
     <w:p>
@@ -1775,14 +1726,12 @@
             </w:rPr>
             <w:t xml:space="preserve">Sistema </w:t>
           </w:r>
-          <w:proofErr w:type="spellStart"/>
           <w:r>
             <w:rPr>
               <w:lang w:val="pt-BR"/>
             </w:rPr>
             <w:t>RespostaCerta</w:t>
           </w:r>
-          <w:proofErr w:type="spellEnd"/>
           <w:r>
             <w:rPr>
               <w:lang w:val="pt-BR"/>
@@ -1850,7 +1799,7 @@
               <w:noProof/>
               <w:lang w:val="pt-BR"/>
             </w:rPr>
-            <w:t>5</w:t>
+            <w:t>4</w:t>
           </w:r>
           <w:r>
             <w:rPr>
@@ -1944,14 +1893,12 @@
             </w:rPr>
             <w:t xml:space="preserve">rojeto </w:t>
           </w:r>
-          <w:proofErr w:type="spellStart"/>
           <w:r>
             <w:rPr>
               <w:lang w:val="pt-BR"/>
             </w:rPr>
             <w:t>RespostaCerta</w:t>
           </w:r>
-          <w:proofErr w:type="spellEnd"/>
         </w:p>
       </w:tc>
       <w:tc>
@@ -1984,7 +1931,7 @@
             <w:rPr>
               <w:lang w:val="pt-BR"/>
             </w:rPr>
-            <w:t>2</w:t>
+            <w:t>3</w:t>
           </w:r>
           <w:r>
             <w:t>.</w:t>
@@ -2047,13 +1994,13 @@
             <w:t xml:space="preserve"> </w:t>
           </w:r>
           <w:r>
-            <w:t>05</w:t>
+            <w:t>23</w:t>
           </w:r>
           <w:r>
             <w:t>/0</w:t>
           </w:r>
           <w:r>
-            <w:t>3</w:t>
+            <w:t>5</w:t>
           </w:r>
           <w:r>
             <w:t>/2017</w:t>
@@ -4526,7 +4473,7 @@
 </file>
 
 <file path=customXml/itemProps1.xml><?xml version="1.0" encoding="utf-8"?>
-<ds:datastoreItem xmlns:ds="http://schemas.openxmlformats.org/officeDocument/2006/customXml" ds:itemID="{3B302EDC-3458-4780-A0DC-D2B65D5A736C}">
+<ds:datastoreItem xmlns:ds="http://schemas.openxmlformats.org/officeDocument/2006/customXml" ds:itemID="{102651E1-52A9-4CE5-9906-83C6DA7E2269}">
   <ds:schemaRefs>
     <ds:schemaRef ds:uri="http://schemas.openxmlformats.org/officeDocument/2006/bibliography"/>
   </ds:schemaRefs>

</xml_diff>